<commit_message>
work on requests section
</commit_message>
<xml_diff>
--- a/Project Report.docx
+++ b/Project Report.docx
@@ -53,19 +53,7 @@
     <w:p>
       <w:pPr>
         <w:spacing w:after="230"/>
-      </w:pPr>
-      <w:r>
-        <w:rPr>
-          <w:rFonts w:ascii="Times New Roman" w:eastAsia="Times New Roman" w:hAnsi="Times New Roman" w:cs="Times New Roman"/>
-          <w:sz w:val="23"/>
-        </w:rPr>
-        <w:t xml:space="preserve"> </w:t>
-      </w:r>
-    </w:p>
-    <w:p>
-      <w:pPr>
-        <w:spacing w:after="0" w:line="253" w:lineRule="auto"/>
-        <w:ind w:left="1974"/>
+        <w:jc w:val="center"/>
       </w:pPr>
       <w:r>
         <w:rPr>
@@ -127,33 +115,7 @@
           <w:rFonts w:ascii="Times New Roman" w:eastAsia="Times New Roman" w:hAnsi="Times New Roman" w:cs="Times New Roman"/>
           <w:sz w:val="23"/>
         </w:rPr>
-        <w:t xml:space="preserve"> </w:t>
-      </w:r>
-    </w:p>
-    <w:p>
-      <w:pPr>
-        <w:spacing w:after="0"/>
-        <w:jc w:val="center"/>
-      </w:pPr>
-      <w:r>
-        <w:rPr>
-          <w:rFonts w:ascii="Times New Roman" w:eastAsia="Times New Roman" w:hAnsi="Times New Roman" w:cs="Times New Roman"/>
-          <w:sz w:val="23"/>
-        </w:rPr>
-        <w:t xml:space="preserve"> </w:t>
-      </w:r>
-    </w:p>
-    <w:p>
-      <w:pPr>
-        <w:spacing w:after="76"/>
-        <w:jc w:val="center"/>
-      </w:pPr>
-      <w:r>
-        <w:rPr>
-          <w:rFonts w:ascii="Times New Roman" w:eastAsia="Times New Roman" w:hAnsi="Times New Roman" w:cs="Times New Roman"/>
-          <w:sz w:val="23"/>
-        </w:rPr>
-        <w:t xml:space="preserve"> </w:t>
+        <w:t xml:space="preserve">  </w:t>
       </w:r>
     </w:p>
     <w:p>
@@ -181,20 +143,7 @@
           <w:rFonts w:ascii="Times New Roman" w:eastAsia="Times New Roman" w:hAnsi="Times New Roman" w:cs="Times New Roman"/>
           <w:sz w:val="23"/>
         </w:rPr>
-        <w:t xml:space="preserve"> </w:t>
-      </w:r>
-    </w:p>
-    <w:p>
-      <w:pPr>
-        <w:spacing w:after="76"/>
-        <w:jc w:val="center"/>
-      </w:pPr>
-      <w:r>
-        <w:rPr>
-          <w:rFonts w:ascii="Times New Roman" w:eastAsia="Times New Roman" w:hAnsi="Times New Roman" w:cs="Times New Roman"/>
-          <w:sz w:val="23"/>
-        </w:rPr>
-        <w:t xml:space="preserve"> </w:t>
+        <w:t xml:space="preserve">  </w:t>
       </w:r>
     </w:p>
     <w:p>
@@ -226,102 +175,286 @@
         </w:rPr>
         <w:t>X13748659</w:t>
       </w:r>
+      <w:r>
+        <w:rPr>
+          <w:rFonts w:ascii="Times New Roman" w:eastAsia="Times New Roman" w:hAnsi="Times New Roman" w:cs="Times New Roman"/>
+          <w:b/>
+          <w:sz w:val="35"/>
+        </w:rPr>
+        <w:br/>
+      </w:r>
+    </w:p>
+    <w:p>
+      <w:pPr>
+        <w:pStyle w:val="Heading1"/>
+        <w:ind w:left="748" w:hanging="341"/>
+      </w:pPr>
+      <w:r>
+        <w:t>Introduction</w:t>
+      </w:r>
+    </w:p>
+    <w:p>
+      <w:pPr>
+        <w:spacing w:after="0" w:line="250" w:lineRule="auto"/>
+        <w:jc w:val="both"/>
+      </w:pPr>
+      <w:r>
+        <w:t xml:space="preserve">The purpose of this project was to create a SHC-PMS (Smart Health Care - Patient Management System) using a suitable platform as a service technology, for this project I used Ruby on Rails. The PMS I have created allows users to record patient information which is organized into separate clinics, the application allows for users to create patient requests which are to be used if a patient needs further consultation. </w:t>
+      </w:r>
+    </w:p>
+    <w:p>
+      <w:pPr>
+        <w:spacing w:after="0"/>
+      </w:pPr>
+      <w:r>
+        <w:rPr>
+          <w:rFonts w:ascii="Times New Roman" w:eastAsia="Times New Roman" w:hAnsi="Times New Roman" w:cs="Times New Roman"/>
+          <w:sz w:val="23"/>
+        </w:rPr>
+        <w:t xml:space="preserve"> </w:t>
+      </w:r>
+    </w:p>
+    <w:p>
+      <w:pPr>
+        <w:pStyle w:val="Heading1"/>
+        <w:ind w:left="748" w:hanging="341"/>
+      </w:pPr>
+      <w:r>
+        <w:t>Development Strategy</w:t>
+      </w:r>
+    </w:p>
+    <w:p>
+      <w:pPr>
+        <w:spacing w:after="260" w:line="250" w:lineRule="auto"/>
+        <w:ind w:left="-5" w:hanging="10"/>
+        <w:jc w:val="both"/>
+      </w:pPr>
+    </w:p>
+    <w:p>
+      <w:pPr>
+        <w:pStyle w:val="Heading2"/>
+        <w:ind w:left="1063" w:hanging="522"/>
+      </w:pPr>
+      <w:r>
+        <w:t>Database Design</w:t>
+      </w:r>
+    </w:p>
+    <w:p>
+      <w:pPr>
+        <w:spacing w:after="107" w:line="250" w:lineRule="auto"/>
+        <w:ind w:left="-5" w:hanging="10"/>
+        <w:jc w:val="both"/>
+        <w:rPr>
+          <w:rFonts w:ascii="Times New Roman" w:eastAsia="Times New Roman" w:hAnsi="Times New Roman" w:cs="Times New Roman"/>
+          <w:sz w:val="23"/>
+        </w:rPr>
+      </w:pPr>
+      <w:r>
+        <w:rPr>
+          <w:rFonts w:ascii="Times New Roman" w:eastAsia="Times New Roman" w:hAnsi="Times New Roman" w:cs="Times New Roman"/>
+          <w:sz w:val="23"/>
+        </w:rPr>
+        <w:t>This application has three</w:t>
+      </w:r>
+      <w:r>
+        <w:rPr>
+          <w:rFonts w:ascii="Times New Roman" w:eastAsia="Times New Roman" w:hAnsi="Times New Roman" w:cs="Times New Roman"/>
+          <w:sz w:val="23"/>
+        </w:rPr>
+        <w:t xml:space="preserve"> main</w:t>
+      </w:r>
+      <w:r>
+        <w:rPr>
+          <w:rFonts w:ascii="Times New Roman" w:eastAsia="Times New Roman" w:hAnsi="Times New Roman" w:cs="Times New Roman"/>
+          <w:sz w:val="23"/>
+        </w:rPr>
+        <w:t xml:space="preserve"> database tables:</w:t>
+      </w:r>
+    </w:p>
+    <w:p>
+      <w:pPr>
+        <w:pStyle w:val="ListParagraph"/>
+        <w:numPr>
+          <w:ilvl w:val="0"/>
+          <w:numId w:val="3"/>
+        </w:numPr>
+        <w:spacing w:after="107" w:line="250" w:lineRule="auto"/>
+        <w:jc w:val="both"/>
+      </w:pPr>
+      <w:r>
+        <w:t xml:space="preserve">Patient Table </w:t>
+      </w:r>
+      <w:r>
+        <w:t>is used to store all generic information about the patient such as their name, date of birth and contact details, each patient also has a user id associated with it to keep track of which user added the patient to the system to ensure only that user can delete or edit the patient’s details.</w:t>
+      </w:r>
+      <w:r>
+        <w:t xml:space="preserve"> A patient belongs to a user and has many requests.</w:t>
+      </w:r>
+    </w:p>
+    <w:p>
+      <w:pPr>
+        <w:pStyle w:val="ListParagraph"/>
+        <w:spacing w:after="107" w:line="250" w:lineRule="auto"/>
+        <w:ind w:left="705"/>
+        <w:jc w:val="both"/>
+      </w:pPr>
+    </w:p>
+    <w:p>
+      <w:pPr>
+        <w:pStyle w:val="ListParagraph"/>
+        <w:numPr>
+          <w:ilvl w:val="0"/>
+          <w:numId w:val="3"/>
+        </w:numPr>
+        <w:spacing w:after="107" w:line="250" w:lineRule="auto"/>
+        <w:jc w:val="both"/>
+      </w:pPr>
+      <w:r>
+        <w:t>Clinic Table</w:t>
+      </w:r>
+      <w:r>
+        <w:t xml:space="preserve"> is used to store each clinic available to the system, the patient table also has a clinic id associated to it to keep track of which clinic that patient is assigned to.</w:t>
+      </w:r>
+      <w:r>
+        <w:t xml:space="preserve"> A clinic has many patients.</w:t>
+      </w:r>
+      <w:r>
+        <w:br/>
+      </w:r>
+    </w:p>
+    <w:p>
+      <w:pPr>
+        <w:pStyle w:val="ListParagraph"/>
+        <w:numPr>
+          <w:ilvl w:val="0"/>
+          <w:numId w:val="3"/>
+        </w:numPr>
+        <w:spacing w:after="107" w:line="250" w:lineRule="auto"/>
+        <w:jc w:val="both"/>
+      </w:pPr>
+      <w:r>
+        <w:t>Request Table</w:t>
+      </w:r>
+      <w:r>
+        <w:t xml:space="preserve"> is used to keep track of all th</w:t>
+      </w:r>
+      <w:r>
+        <w:t>e request made for each patient. A request belongs to a patient.</w:t>
+      </w:r>
+    </w:p>
+    <w:p>
+      <w:pPr>
+        <w:pStyle w:val="ListParagraph"/>
+        <w:spacing w:after="107" w:line="250" w:lineRule="auto"/>
+        <w:ind w:left="705"/>
+        <w:jc w:val="both"/>
+      </w:pPr>
+    </w:p>
+    <w:p>
+      <w:pPr>
+        <w:spacing w:after="107" w:line="250" w:lineRule="auto"/>
+        <w:jc w:val="both"/>
+      </w:pPr>
+      <w:r>
+        <w:t>Patient table rails command: (</w:t>
+      </w:r>
+      <w:r>
+        <w:rPr>
+          <w:i/>
+        </w:rPr>
+        <w:t xml:space="preserve">rails generate model Patient </w:t>
+      </w:r>
+      <w:r>
+        <w:rPr>
+          <w:i/>
+        </w:rPr>
+        <w:t>name:string</w:t>
+      </w:r>
+      <w:r>
+        <w:rPr>
+          <w:i/>
+        </w:rPr>
+        <w:t xml:space="preserve"> dob:date address:text phone:integer infrection:string injury:string observation:string</w:t>
+      </w:r>
+      <w:r>
+        <w:t>)</w:t>
+      </w:r>
+    </w:p>
+    <w:p>
+      <w:pPr>
+        <w:spacing w:after="107" w:line="250" w:lineRule="auto"/>
+        <w:jc w:val="both"/>
+        <w:rPr>
+          <w:i/>
+        </w:rPr>
+      </w:pPr>
+      <w:r>
+        <w:t xml:space="preserve">Clinic table rails command: </w:t>
+      </w:r>
+      <w:r>
+        <w:rPr>
+          <w:i/>
+        </w:rPr>
+        <w:t>(rails generate model Clinic name:string)</w:t>
+      </w:r>
+    </w:p>
+    <w:p>
+      <w:pPr>
+        <w:spacing w:after="107" w:line="250" w:lineRule="auto"/>
+        <w:jc w:val="both"/>
+        <w:rPr>
+          <w:i/>
+        </w:rPr>
+      </w:pPr>
+      <w:r>
+        <w:t>Request rails command: (</w:t>
+      </w:r>
+      <w:r>
+        <w:rPr>
+          <w:i/>
+        </w:rPr>
+        <w:t>rails generate model Request hospital:string department:string comment:string appointment:date)</w:t>
+      </w:r>
+    </w:p>
+    <w:p>
+      <w:pPr>
+        <w:spacing w:after="107" w:line="250" w:lineRule="auto"/>
+        <w:jc w:val="both"/>
+      </w:pPr>
+    </w:p>
+    <w:p>
+      <w:pPr>
+        <w:spacing w:after="107" w:line="250" w:lineRule="auto"/>
+        <w:jc w:val="both"/>
+      </w:pPr>
+    </w:p>
+    <w:p>
+      <w:pPr>
+        <w:spacing w:after="107" w:line="250" w:lineRule="auto"/>
+        <w:jc w:val="both"/>
+      </w:pPr>
+    </w:p>
+    <w:p>
+      <w:pPr>
+        <w:spacing w:after="107" w:line="250" w:lineRule="auto"/>
+        <w:jc w:val="both"/>
+      </w:pPr>
+    </w:p>
+    <w:p>
+      <w:pPr>
+        <w:spacing w:after="107" w:line="250" w:lineRule="auto"/>
+        <w:jc w:val="both"/>
+      </w:pPr>
       <w:bookmarkStart w:id="0" w:name="_GoBack"/>
       <w:bookmarkEnd w:id="0"/>
     </w:p>
     <w:p>
       <w:pPr>
-        <w:pStyle w:val="Heading1"/>
-        <w:ind w:left="748" w:hanging="341"/>
-      </w:pPr>
-      <w:r>
-        <w:t>Introduction</w:t>
-      </w:r>
-    </w:p>
-    <w:p>
-      <w:pPr>
-        <w:spacing w:after="0" w:line="250" w:lineRule="auto"/>
-        <w:ind w:left="-5" w:hanging="10"/>
-        <w:jc w:val="both"/>
-      </w:pPr>
-      <w:r>
-        <w:rPr>
-          <w:rFonts w:ascii="Times New Roman" w:eastAsia="Times New Roman" w:hAnsi="Times New Roman" w:cs="Times New Roman"/>
-          <w:sz w:val="23"/>
-        </w:rPr>
-        <w:t xml:space="preserve">This section should briefly describe your project and its main functionalities. </w:t>
-      </w:r>
-      <w:r>
-        <w:rPr>
-          <w:rFonts w:ascii="Times New Roman" w:eastAsia="Times New Roman" w:hAnsi="Times New Roman" w:cs="Times New Roman"/>
-          <w:i/>
-          <w:sz w:val="23"/>
-        </w:rPr>
-        <w:t>For example, the Project description asked you to implement functionalities such as to allow a user to book a tour, and to provide an user a profile. In addition, you have been asked to add extra functionalities to the project. Briefly describe those funct</w:t>
-      </w:r>
-      <w:r>
-        <w:rPr>
-          <w:rFonts w:ascii="Times New Roman" w:eastAsia="Times New Roman" w:hAnsi="Times New Roman" w:cs="Times New Roman"/>
-          <w:i/>
-          <w:sz w:val="23"/>
-        </w:rPr>
-        <w:t>ionalities here.</w:t>
-      </w:r>
-    </w:p>
-    <w:p>
-      <w:pPr>
-        <w:spacing w:after="0"/>
-      </w:pPr>
-      <w:r>
-        <w:rPr>
-          <w:rFonts w:ascii="Times New Roman" w:eastAsia="Times New Roman" w:hAnsi="Times New Roman" w:cs="Times New Roman"/>
-          <w:sz w:val="23"/>
-        </w:rPr>
-        <w:t xml:space="preserve"> </w:t>
-      </w:r>
-    </w:p>
-    <w:p>
-      <w:pPr>
-        <w:spacing w:after="288"/>
-      </w:pPr>
-      <w:r>
-        <w:rPr>
-          <w:rFonts w:ascii="Times New Roman" w:eastAsia="Times New Roman" w:hAnsi="Times New Roman" w:cs="Times New Roman"/>
-          <w:sz w:val="23"/>
-        </w:rPr>
-        <w:t xml:space="preserve"> </w:t>
-      </w:r>
-    </w:p>
-    <w:p>
-      <w:pPr>
-        <w:pStyle w:val="Heading1"/>
-        <w:ind w:left="748" w:hanging="341"/>
-      </w:pPr>
-      <w:r>
-        <w:t>Development Strategy</w:t>
-      </w:r>
-    </w:p>
-    <w:p>
-      <w:pPr>
-        <w:spacing w:after="260" w:line="250" w:lineRule="auto"/>
-        <w:ind w:left="-5" w:hanging="10"/>
-        <w:jc w:val="both"/>
-      </w:pPr>
-      <w:r>
-        <w:rPr>
-          <w:rFonts w:ascii="Times New Roman" w:eastAsia="Times New Roman" w:hAnsi="Times New Roman" w:cs="Times New Roman"/>
-          <w:sz w:val="23"/>
-        </w:rPr>
-        <w:t>This section documents the strategy you used for implementing your Rails project. Complete the next subsections.</w:t>
-      </w:r>
-    </w:p>
-    <w:p>
-      <w:pPr>
         <w:pStyle w:val="Heading2"/>
         <w:ind w:left="1063" w:hanging="522"/>
       </w:pPr>
       <w:r>
-        <w:t>Database Design</w:t>
+        <w:t>Implementation</w:t>
       </w:r>
     </w:p>
     <w:p>
@@ -335,87 +468,7 @@
           <w:rFonts w:ascii="Times New Roman" w:eastAsia="Times New Roman" w:hAnsi="Times New Roman" w:cs="Times New Roman"/>
           <w:sz w:val="23"/>
         </w:rPr>
-        <w:t>In this section you should describe the design of the database used by your Rails app</w:t>
-      </w:r>
-      <w:r>
-        <w:rPr>
-          <w:rFonts w:ascii="Times New Roman" w:eastAsia="Times New Roman" w:hAnsi="Times New Roman" w:cs="Times New Roman"/>
-          <w:sz w:val="23"/>
-        </w:rPr>
-        <w:t>lication. You should enumerate all the tables and the relationships/associations between the tables. Please note that is sufficient to provide a list with all the tables and all the relationship between them. However, if you have a figure with the design o</w:t>
-      </w:r>
-      <w:r>
-        <w:rPr>
-          <w:rFonts w:ascii="Times New Roman" w:eastAsia="Times New Roman" w:hAnsi="Times New Roman" w:cs="Times New Roman"/>
-          <w:sz w:val="23"/>
-        </w:rPr>
-        <w:t xml:space="preserve">f your database include it here – </w:t>
-      </w:r>
-      <w:r>
-        <w:rPr>
-          <w:rFonts w:ascii="Times New Roman" w:eastAsia="Times New Roman" w:hAnsi="Times New Roman" w:cs="Times New Roman"/>
-          <w:i/>
-          <w:sz w:val="23"/>
-        </w:rPr>
-        <w:t>note that the figure of your database design is not a mandatory requirement.</w:t>
-      </w:r>
-    </w:p>
-    <w:p>
-      <w:pPr>
-        <w:spacing w:after="269" w:line="242" w:lineRule="auto"/>
-      </w:pPr>
-      <w:r>
-        <w:rPr>
-          <w:rFonts w:ascii="Times New Roman" w:eastAsia="Times New Roman" w:hAnsi="Times New Roman" w:cs="Times New Roman"/>
-          <w:sz w:val="23"/>
-        </w:rPr>
-        <w:t xml:space="preserve">For each table used in your application, </w:t>
-      </w:r>
-      <w:r>
-        <w:rPr>
-          <w:rFonts w:ascii="Times New Roman" w:eastAsia="Times New Roman" w:hAnsi="Times New Roman" w:cs="Times New Roman"/>
-          <w:b/>
-          <w:i/>
-          <w:sz w:val="23"/>
-        </w:rPr>
-        <w:t>write the commands you run to create the model and its corresponding table</w:t>
-      </w:r>
-      <w:r>
-        <w:rPr>
-          <w:rFonts w:ascii="Times New Roman" w:eastAsia="Times New Roman" w:hAnsi="Times New Roman" w:cs="Times New Roman"/>
-          <w:sz w:val="23"/>
-        </w:rPr>
-        <w:t>.</w:t>
-      </w:r>
-    </w:p>
-    <w:p>
-      <w:pPr>
-        <w:pStyle w:val="Heading2"/>
-        <w:ind w:left="1063" w:hanging="522"/>
-      </w:pPr>
-      <w:r>
-        <w:t>Implementation</w:t>
-      </w:r>
-    </w:p>
-    <w:p>
-      <w:pPr>
-        <w:spacing w:after="107" w:line="250" w:lineRule="auto"/>
-        <w:ind w:left="-5" w:hanging="10"/>
-        <w:jc w:val="both"/>
-      </w:pPr>
-      <w:r>
-        <w:rPr>
-          <w:rFonts w:ascii="Times New Roman" w:eastAsia="Times New Roman" w:hAnsi="Times New Roman" w:cs="Times New Roman"/>
-          <w:sz w:val="23"/>
-        </w:rPr>
-        <w:t>In this secti</w:t>
-      </w:r>
-      <w:r>
-        <w:rPr>
-          <w:rFonts w:ascii="Times New Roman" w:eastAsia="Times New Roman" w:hAnsi="Times New Roman" w:cs="Times New Roman"/>
-          <w:sz w:val="23"/>
-        </w:rPr>
-        <w:t xml:space="preserve">on describe </w:t>
+        <w:t xml:space="preserve">In this section describe </w:t>
       </w:r>
       <w:r>
         <w:rPr>
@@ -475,15 +528,7 @@
           <w:i/>
           <w:sz w:val="23"/>
         </w:rPr>
-        <w:t>Functionality: Book</w:t>
-      </w:r>
-      <w:r>
-        <w:rPr>
-          <w:rFonts w:ascii="Times New Roman" w:eastAsia="Times New Roman" w:hAnsi="Times New Roman" w:cs="Times New Roman"/>
-          <w:i/>
-          <w:sz w:val="23"/>
-        </w:rPr>
-        <w:t xml:space="preserve"> a tour – Allows an user to make a request to book a tour</w:t>
+        <w:t>Functionality: Book a tour – Allows an user to make a request to book a tour</w:t>
       </w:r>
     </w:p>
     <w:p>
@@ -513,16 +558,7 @@
           <w:i/>
           <w:sz w:val="23"/>
         </w:rPr>
-        <w:lastRenderedPageBreak/>
-        <w:t>The book a tour request is implemented using an MVC approach. The functionality</w:t>
-      </w:r>
-      <w:r>
-        <w:rPr>
-          <w:rFonts w:ascii="Times New Roman" w:eastAsia="Times New Roman" w:hAnsi="Times New Roman" w:cs="Times New Roman"/>
-          <w:i/>
-          <w:sz w:val="23"/>
-        </w:rPr>
-        <w:t xml:space="preserve"> is implemented in the following files:</w:t>
+        <w:t>The book a tour request is implemented using an MVC approach. The functionality is implemented in the following files:</w:t>
       </w:r>
     </w:p>
     <w:p>
@@ -605,14 +641,7 @@
           <w:rFonts w:ascii="Times New Roman" w:eastAsia="Times New Roman" w:hAnsi="Times New Roman" w:cs="Times New Roman"/>
           <w:sz w:val="23"/>
         </w:rPr>
-        <w:t xml:space="preserve">Remark: If any of the views present some advanced methods to visualize/display the data (such as charts) do mention </w:t>
-      </w:r>
-      <w:r>
-        <w:rPr>
-          <w:rFonts w:ascii="Times New Roman" w:eastAsia="Times New Roman" w:hAnsi="Times New Roman" w:cs="Times New Roman"/>
-          <w:sz w:val="23"/>
-        </w:rPr>
-        <w:t>that when you list the name of the views.</w:t>
+        <w:t>Remark: If any of the views present some advanced methods to visualize/display the data (such as charts) do mention that when you list the name of the views.</w:t>
       </w:r>
     </w:p>
     <w:p>
@@ -635,14 +664,7 @@
           <w:rFonts w:ascii="Times New Roman" w:eastAsia="Times New Roman" w:hAnsi="Times New Roman" w:cs="Times New Roman"/>
           <w:sz w:val="23"/>
         </w:rPr>
-        <w:t>This section should present all the patterns you implemented in your application, and the functionality provided by those patterns. In addition, you should list the name of the files which contain t</w:t>
-      </w:r>
-      <w:r>
-        <w:rPr>
-          <w:rFonts w:ascii="Times New Roman" w:eastAsia="Times New Roman" w:hAnsi="Times New Roman" w:cs="Times New Roman"/>
-          <w:sz w:val="23"/>
-        </w:rPr>
-        <w:t>he implemented pattern and where the pattern is used.</w:t>
+        <w:t>This section should present all the patterns you implemented in your application, and the functionality provided by those patterns. In addition, you should list the name of the files which contain the implemented pattern and where the pattern is used.</w:t>
       </w:r>
     </w:p>
     <w:p>
@@ -657,15 +679,7 @@
           <w:i/>
           <w:sz w:val="23"/>
         </w:rPr>
-        <w:t>Example: Decorator Pattern is implemented to allow a user to book a tour and select the optional extras they want the tour to come with. The pattern for this functionality is implemented in the file tou</w:t>
-      </w:r>
-      <w:r>
-        <w:rPr>
-          <w:rFonts w:ascii="Times New Roman" w:eastAsia="Times New Roman" w:hAnsi="Times New Roman" w:cs="Times New Roman"/>
-          <w:i/>
-          <w:sz w:val="23"/>
-        </w:rPr>
-        <w:t>r_decorator.rb (located in the folder lib) and is used in the file tours_controller.rb.</w:t>
+        <w:t>Example: Decorator Pattern is implemented to allow a user to book a tour and select the optional extras they want the tour to come with. The pattern for this functionality is implemented in the file tour_decorator.rb (located in the folder lib) and is used in the file tours_controller.rb.</w:t>
       </w:r>
     </w:p>
     <w:p>
@@ -717,14 +731,7 @@
           <w:rFonts w:ascii="Times New Roman" w:eastAsia="Times New Roman" w:hAnsi="Times New Roman" w:cs="Times New Roman"/>
           <w:sz w:val="23"/>
         </w:rPr>
-        <w:t xml:space="preserve"> deployed to th</w:t>
-      </w:r>
-      <w:r>
-        <w:rPr>
-          <w:rFonts w:ascii="Times New Roman" w:eastAsia="Times New Roman" w:hAnsi="Times New Roman" w:cs="Times New Roman"/>
-          <w:sz w:val="23"/>
-        </w:rPr>
-        <w:t>at Cloud Platform as a Service. In addition, please include the username and password of one of the users of your application. This must be provided, in particular, if you have an admin user in your application.</w:t>
+        <w:t xml:space="preserve"> deployed to that Cloud Platform as a Service. In addition, please include the username and password of one of the users of your application. This must be provided, in particular, if you have an admin user in your application.</w:t>
       </w:r>
     </w:p>
     <w:p>
@@ -738,14 +745,7 @@
           <w:rFonts w:ascii="Times New Roman" w:eastAsia="Times New Roman" w:hAnsi="Times New Roman" w:cs="Times New Roman"/>
           <w:sz w:val="23"/>
         </w:rPr>
-        <w:t>Furthermore, specify the name of the databas</w:t>
-      </w:r>
-      <w:r>
-        <w:rPr>
-          <w:rFonts w:ascii="Times New Roman" w:eastAsia="Times New Roman" w:hAnsi="Times New Roman" w:cs="Times New Roman"/>
-          <w:sz w:val="23"/>
-        </w:rPr>
-        <w:t>e service your deployed project is using.</w:t>
+        <w:t>Furthermore, specify the name of the database service your deployed project is using.</w:t>
       </w:r>
     </w:p>
     <w:p>
@@ -1006,6 +1006,119 @@
     </w:lvl>
   </w:abstractNum>
   <w:abstractNum w:abstractNumId="1" w15:restartNumberingAfterBreak="0">
+    <w:nsid w:val="09581CA4"/>
+    <w:multiLevelType w:val="hybridMultilevel"/>
+    <w:tmpl w:val="E51AB3C6"/>
+    <w:lvl w:ilvl="0" w:tplc="04090001">
+      <w:start w:val="1"/>
+      <w:numFmt w:val="bullet"/>
+      <w:lvlText w:val=""/>
+      <w:lvlJc w:val="left"/>
+      <w:pPr>
+        <w:ind w:left="705" w:hanging="360"/>
+      </w:pPr>
+      <w:rPr>
+        <w:rFonts w:ascii="Symbol" w:hAnsi="Symbol" w:hint="default"/>
+      </w:rPr>
+    </w:lvl>
+    <w:lvl w:ilvl="1" w:tplc="04090003" w:tentative="1">
+      <w:start w:val="1"/>
+      <w:numFmt w:val="bullet"/>
+      <w:lvlText w:val="o"/>
+      <w:lvlJc w:val="left"/>
+      <w:pPr>
+        <w:ind w:left="1425" w:hanging="360"/>
+      </w:pPr>
+      <w:rPr>
+        <w:rFonts w:ascii="Courier New" w:hAnsi="Courier New" w:cs="Courier New" w:hint="default"/>
+      </w:rPr>
+    </w:lvl>
+    <w:lvl w:ilvl="2" w:tplc="04090005" w:tentative="1">
+      <w:start w:val="1"/>
+      <w:numFmt w:val="bullet"/>
+      <w:lvlText w:val=""/>
+      <w:lvlJc w:val="left"/>
+      <w:pPr>
+        <w:ind w:left="2145" w:hanging="360"/>
+      </w:pPr>
+      <w:rPr>
+        <w:rFonts w:ascii="Wingdings" w:hAnsi="Wingdings" w:hint="default"/>
+      </w:rPr>
+    </w:lvl>
+    <w:lvl w:ilvl="3" w:tplc="04090001" w:tentative="1">
+      <w:start w:val="1"/>
+      <w:numFmt w:val="bullet"/>
+      <w:lvlText w:val=""/>
+      <w:lvlJc w:val="left"/>
+      <w:pPr>
+        <w:ind w:left="2865" w:hanging="360"/>
+      </w:pPr>
+      <w:rPr>
+        <w:rFonts w:ascii="Symbol" w:hAnsi="Symbol" w:hint="default"/>
+      </w:rPr>
+    </w:lvl>
+    <w:lvl w:ilvl="4" w:tplc="04090003" w:tentative="1">
+      <w:start w:val="1"/>
+      <w:numFmt w:val="bullet"/>
+      <w:lvlText w:val="o"/>
+      <w:lvlJc w:val="left"/>
+      <w:pPr>
+        <w:ind w:left="3585" w:hanging="360"/>
+      </w:pPr>
+      <w:rPr>
+        <w:rFonts w:ascii="Courier New" w:hAnsi="Courier New" w:cs="Courier New" w:hint="default"/>
+      </w:rPr>
+    </w:lvl>
+    <w:lvl w:ilvl="5" w:tplc="04090005" w:tentative="1">
+      <w:start w:val="1"/>
+      <w:numFmt w:val="bullet"/>
+      <w:lvlText w:val=""/>
+      <w:lvlJc w:val="left"/>
+      <w:pPr>
+        <w:ind w:left="4305" w:hanging="360"/>
+      </w:pPr>
+      <w:rPr>
+        <w:rFonts w:ascii="Wingdings" w:hAnsi="Wingdings" w:hint="default"/>
+      </w:rPr>
+    </w:lvl>
+    <w:lvl w:ilvl="6" w:tplc="04090001" w:tentative="1">
+      <w:start w:val="1"/>
+      <w:numFmt w:val="bullet"/>
+      <w:lvlText w:val=""/>
+      <w:lvlJc w:val="left"/>
+      <w:pPr>
+        <w:ind w:left="5025" w:hanging="360"/>
+      </w:pPr>
+      <w:rPr>
+        <w:rFonts w:ascii="Symbol" w:hAnsi="Symbol" w:hint="default"/>
+      </w:rPr>
+    </w:lvl>
+    <w:lvl w:ilvl="7" w:tplc="04090003" w:tentative="1">
+      <w:start w:val="1"/>
+      <w:numFmt w:val="bullet"/>
+      <w:lvlText w:val="o"/>
+      <w:lvlJc w:val="left"/>
+      <w:pPr>
+        <w:ind w:left="5745" w:hanging="360"/>
+      </w:pPr>
+      <w:rPr>
+        <w:rFonts w:ascii="Courier New" w:hAnsi="Courier New" w:cs="Courier New" w:hint="default"/>
+      </w:rPr>
+    </w:lvl>
+    <w:lvl w:ilvl="8" w:tplc="04090005" w:tentative="1">
+      <w:start w:val="1"/>
+      <w:numFmt w:val="bullet"/>
+      <w:lvlText w:val=""/>
+      <w:lvlJc w:val="left"/>
+      <w:pPr>
+        <w:ind w:left="6465" w:hanging="360"/>
+      </w:pPr>
+      <w:rPr>
+        <w:rFonts w:ascii="Wingdings" w:hAnsi="Wingdings" w:hint="default"/>
+      </w:rPr>
+    </w:lvl>
+  </w:abstractNum>
+  <w:abstractNum w:abstractNumId="2" w15:restartNumberingAfterBreak="0">
     <w:nsid w:val="113A2234"/>
     <w:multiLevelType w:val="hybridMultilevel"/>
     <w:tmpl w:val="C92633A2"/>
@@ -1218,10 +1331,13 @@
     </w:lvl>
   </w:abstractNum>
   <w:num w:numId="1">
-    <w:abstractNumId w:val="1"/>
+    <w:abstractNumId w:val="2"/>
   </w:num>
   <w:num w:numId="2">
     <w:abstractNumId w:val="0"/>
+  </w:num>
+  <w:num w:numId="3">
+    <w:abstractNumId w:val="1"/>
   </w:num>
 </w:numbering>
 </file>
@@ -1723,6 +1839,17 @@
       <w:sz w:val="31"/>
     </w:rPr>
   </w:style>
+  <w:style w:type="paragraph" w:styleId="ListParagraph">
+    <w:name w:val="List Paragraph"/>
+    <w:basedOn w:val="Normal"/>
+    <w:uiPriority w:val="34"/>
+    <w:qFormat/>
+    <w:rsid w:val="005C0962"/>
+    <w:pPr>
+      <w:ind w:left="720"/>
+      <w:contextualSpacing/>
+    </w:pPr>
+  </w:style>
 </w:styles>
 </file>
 

</xml_diff>